<commit_message>
+ added core gameplay & element to gameplay document, added ZX Buster's resource & ZX shot animations
</commit_message>
<xml_diff>
--- a/docs/analysis/Feature require.docx
+++ b/docs/analysis/Feature require.docx
@@ -4,6 +4,113 @@
   <w:body>
     <w:p>
       <w:r>
+        <w:t>Game Basic Info:</w:t>
+      </w:r>
+    </w:p>
+    <w:p>
+      <w:pPr>
+        <w:pStyle w:val="oancuaDanhsach"/>
+        <w:numPr>
+          <w:ilvl w:val="0"/>
+          <w:numId w:val="5"/>
+        </w:numPr>
+      </w:pPr>
+      <w:proofErr w:type="spellStart"/>
+      <w:r>
+        <w:t>Thể</w:t>
+      </w:r>
+      <w:proofErr w:type="spellEnd"/>
+      <w:r>
+        <w:t xml:space="preserve"> </w:t>
+      </w:r>
+      <w:proofErr w:type="spellStart"/>
+      <w:r>
+        <w:t>loại</w:t>
+      </w:r>
+      <w:proofErr w:type="spellEnd"/>
+      <w:r>
+        <w:t>: Platformer, Action.</w:t>
+      </w:r>
+    </w:p>
+    <w:p>
+      <w:pPr>
+        <w:pStyle w:val="oancuaDanhsach"/>
+        <w:numPr>
+          <w:ilvl w:val="0"/>
+          <w:numId w:val="5"/>
+        </w:numPr>
+      </w:pPr>
+      <w:r>
+        <w:t>Platform: PC, Android(</w:t>
+      </w:r>
+      <w:proofErr w:type="spellStart"/>
+      <w:r>
+        <w:t>sau</w:t>
+      </w:r>
+      <w:proofErr w:type="spellEnd"/>
+      <w:r>
+        <w:t>).</w:t>
+      </w:r>
+    </w:p>
+    <w:p>
+      <w:pPr>
+        <w:pStyle w:val="oancuaDanhsach"/>
+        <w:numPr>
+          <w:ilvl w:val="0"/>
+          <w:numId w:val="5"/>
+        </w:numPr>
+      </w:pPr>
+      <w:proofErr w:type="spellStart"/>
+      <w:r>
+        <w:t>Cách</w:t>
+      </w:r>
+      <w:proofErr w:type="spellEnd"/>
+      <w:r>
+        <w:t xml:space="preserve"> </w:t>
+      </w:r>
+      <w:proofErr w:type="spellStart"/>
+      <w:r>
+        <w:t>chơi</w:t>
+      </w:r>
+      <w:proofErr w:type="spellEnd"/>
+      <w:r>
+        <w:t xml:space="preserve">: </w:t>
+      </w:r>
+      <w:proofErr w:type="spellStart"/>
+      <w:r>
+        <w:t>Bàn</w:t>
+      </w:r>
+      <w:proofErr w:type="spellEnd"/>
+      <w:r>
+        <w:t xml:space="preserve"> </w:t>
+      </w:r>
+      <w:proofErr w:type="spellStart"/>
+      <w:r>
+        <w:t>phím</w:t>
+      </w:r>
+      <w:proofErr w:type="spellEnd"/>
+      <w:r>
+        <w:t xml:space="preserve">, Tay </w:t>
+      </w:r>
+      <w:proofErr w:type="spellStart"/>
+      <w:r>
+        <w:t>cầm</w:t>
+      </w:r>
+      <w:proofErr w:type="spellEnd"/>
+      <w:r>
+        <w:t xml:space="preserve"> </w:t>
+      </w:r>
+      <w:proofErr w:type="spellStart"/>
+      <w:r>
+        <w:t>chơi</w:t>
+      </w:r>
+      <w:proofErr w:type="spellEnd"/>
+      <w:r>
+        <w:t xml:space="preserve"> game.</w:t>
+      </w:r>
+    </w:p>
+    <w:p>
+      <w:r>
         <w:t>Game mode:</w:t>
       </w:r>
     </w:p>
@@ -32,9 +139,6 @@
         <w:t>Metroldvainia</w:t>
       </w:r>
       <w:proofErr w:type="spellEnd"/>
-      <w:r>
-        <w:t>:</w:t>
-      </w:r>
     </w:p>
     <w:p>
       <w:pPr>
@@ -846,6 +950,118 @@
     </w:lvl>
   </w:abstractNum>
   <w:abstractNum w:abstractNumId="3" w15:restartNumberingAfterBreak="0">
+    <w:nsid w:val="5B685BCD"/>
+    <w:multiLevelType w:val="hybridMultilevel"/>
+    <w:tmpl w:val="604E2B18"/>
+    <w:lvl w:ilvl="0" w:tplc="7B48D4FC">
+      <w:numFmt w:val="bullet"/>
+      <w:lvlText w:val="-"/>
+      <w:lvlJc w:val="left"/>
+      <w:pPr>
+        <w:ind w:left="720" w:hanging="360"/>
+      </w:pPr>
+      <w:rPr>
+        <w:rFonts w:ascii="Calibri" w:eastAsiaTheme="minorHAnsi" w:hAnsi="Calibri" w:cs="Calibri" w:hint="default"/>
+      </w:rPr>
+    </w:lvl>
+    <w:lvl w:ilvl="1" w:tplc="042A0003" w:tentative="1">
+      <w:start w:val="1"/>
+      <w:numFmt w:val="bullet"/>
+      <w:lvlText w:val="o"/>
+      <w:lvlJc w:val="left"/>
+      <w:pPr>
+        <w:ind w:left="1440" w:hanging="360"/>
+      </w:pPr>
+      <w:rPr>
+        <w:rFonts w:ascii="Courier New" w:hAnsi="Courier New" w:cs="Courier New" w:hint="default"/>
+      </w:rPr>
+    </w:lvl>
+    <w:lvl w:ilvl="2" w:tplc="042A0005" w:tentative="1">
+      <w:start w:val="1"/>
+      <w:numFmt w:val="bullet"/>
+      <w:lvlText w:val=""/>
+      <w:lvlJc w:val="left"/>
+      <w:pPr>
+        <w:ind w:left="2160" w:hanging="360"/>
+      </w:pPr>
+      <w:rPr>
+        <w:rFonts w:ascii="Wingdings" w:hAnsi="Wingdings" w:hint="default"/>
+      </w:rPr>
+    </w:lvl>
+    <w:lvl w:ilvl="3" w:tplc="042A0001" w:tentative="1">
+      <w:start w:val="1"/>
+      <w:numFmt w:val="bullet"/>
+      <w:lvlText w:val=""/>
+      <w:lvlJc w:val="left"/>
+      <w:pPr>
+        <w:ind w:left="2880" w:hanging="360"/>
+      </w:pPr>
+      <w:rPr>
+        <w:rFonts w:ascii="Symbol" w:hAnsi="Symbol" w:hint="default"/>
+      </w:rPr>
+    </w:lvl>
+    <w:lvl w:ilvl="4" w:tplc="042A0003" w:tentative="1">
+      <w:start w:val="1"/>
+      <w:numFmt w:val="bullet"/>
+      <w:lvlText w:val="o"/>
+      <w:lvlJc w:val="left"/>
+      <w:pPr>
+        <w:ind w:left="3600" w:hanging="360"/>
+      </w:pPr>
+      <w:rPr>
+        <w:rFonts w:ascii="Courier New" w:hAnsi="Courier New" w:cs="Courier New" w:hint="default"/>
+      </w:rPr>
+    </w:lvl>
+    <w:lvl w:ilvl="5" w:tplc="042A0005" w:tentative="1">
+      <w:start w:val="1"/>
+      <w:numFmt w:val="bullet"/>
+      <w:lvlText w:val=""/>
+      <w:lvlJc w:val="left"/>
+      <w:pPr>
+        <w:ind w:left="4320" w:hanging="360"/>
+      </w:pPr>
+      <w:rPr>
+        <w:rFonts w:ascii="Wingdings" w:hAnsi="Wingdings" w:hint="default"/>
+      </w:rPr>
+    </w:lvl>
+    <w:lvl w:ilvl="6" w:tplc="042A0001" w:tentative="1">
+      <w:start w:val="1"/>
+      <w:numFmt w:val="bullet"/>
+      <w:lvlText w:val=""/>
+      <w:lvlJc w:val="left"/>
+      <w:pPr>
+        <w:ind w:left="5040" w:hanging="360"/>
+      </w:pPr>
+      <w:rPr>
+        <w:rFonts w:ascii="Symbol" w:hAnsi="Symbol" w:hint="default"/>
+      </w:rPr>
+    </w:lvl>
+    <w:lvl w:ilvl="7" w:tplc="042A0003" w:tentative="1">
+      <w:start w:val="1"/>
+      <w:numFmt w:val="bullet"/>
+      <w:lvlText w:val="o"/>
+      <w:lvlJc w:val="left"/>
+      <w:pPr>
+        <w:ind w:left="5760" w:hanging="360"/>
+      </w:pPr>
+      <w:rPr>
+        <w:rFonts w:ascii="Courier New" w:hAnsi="Courier New" w:cs="Courier New" w:hint="default"/>
+      </w:rPr>
+    </w:lvl>
+    <w:lvl w:ilvl="8" w:tplc="042A0005" w:tentative="1">
+      <w:start w:val="1"/>
+      <w:numFmt w:val="bullet"/>
+      <w:lvlText w:val=""/>
+      <w:lvlJc w:val="left"/>
+      <w:pPr>
+        <w:ind w:left="6480" w:hanging="360"/>
+      </w:pPr>
+      <w:rPr>
+        <w:rFonts w:ascii="Wingdings" w:hAnsi="Wingdings" w:hint="default"/>
+      </w:rPr>
+    </w:lvl>
+  </w:abstractNum>
+  <w:abstractNum w:abstractNumId="4" w15:restartNumberingAfterBreak="0">
     <w:nsid w:val="67E57739"/>
     <w:multiLevelType w:val="hybridMultilevel"/>
     <w:tmpl w:val="F91659E2"/>
@@ -961,13 +1177,16 @@
     <w:abstractNumId w:val="1"/>
   </w:num>
   <w:num w:numId="2">
-    <w:abstractNumId w:val="3"/>
+    <w:abstractNumId w:val="4"/>
   </w:num>
   <w:num w:numId="3">
     <w:abstractNumId w:val="0"/>
   </w:num>
   <w:num w:numId="4">
     <w:abstractNumId w:val="2"/>
+  </w:num>
+  <w:num w:numId="5">
+    <w:abstractNumId w:val="3"/>
   </w:num>
 </w:numbering>
 </file>

</xml_diff>